<commit_message>
edit: updated CSV and bio
</commit_message>
<xml_diff>
--- a/static/files/KGrealis_cv.docx
+++ b/static/files/KGrealis_cv.docx
@@ -75,7 +75,21 @@
           <w:sz w:val="22"/>
           <w:szCs w:val="22"/>
         </w:rPr>
-        <w:t>February 13, 2024</w:t>
+        <w:t xml:space="preserve">February </w:t>
+      </w:r>
+      <w:r>
+        <w:rPr>
+          <w:sz w:val="22"/>
+          <w:szCs w:val="22"/>
+        </w:rPr>
+        <w:t>20</w:t>
+      </w:r>
+      <w:r>
+        <w:rPr>
+          <w:sz w:val="22"/>
+          <w:szCs w:val="22"/>
+        </w:rPr>
+        <w:t>, 2024</w:t>
       </w:r>
     </w:p>
     <w:p>
@@ -335,7 +349,23 @@
           <w:sz w:val="22"/>
           <w:szCs w:val="22"/>
         </w:rPr>
-        <w:t xml:space="preserve"> Department of Pulmonary, Critical Care and Sleep Medicine, University of Miami Miller School of Medicine, Miami, Florida</w:t>
+        <w:t xml:space="preserve"> Department of </w:t>
+      </w:r>
+      <w:r>
+        <w:rPr>
+          <w:color w:val="000000"/>
+          <w:sz w:val="22"/>
+          <w:szCs w:val="22"/>
+        </w:rPr>
+        <w:t>Public Health Sciences</w:t>
+      </w:r>
+      <w:r>
+        <w:rPr>
+          <w:color w:val="000000"/>
+          <w:sz w:val="22"/>
+          <w:szCs w:val="22"/>
+        </w:rPr>
+        <w:t>, University of Miami Miller School of Medicine, Miami, Florida</w:t>
       </w:r>
     </w:p>
     <w:p>
@@ -1014,21 +1044,7 @@
           <w:sz w:val="22"/>
           <w:szCs w:val="22"/>
         </w:rPr>
-        <w:t xml:space="preserve">, E Gonzalez, K Nakrani, T Otvos, J Kirkness, A Fouras, R Wise, NM Punjabi, T Siddharthan. (2023). </w:t>
-      </w:r>
-      <w:r>
-        <w:rPr>
-          <w:sz w:val="22"/>
-          <w:szCs w:val="22"/>
-        </w:rPr>
-        <w:t>Ventilation heterogeneity from x-ray velocimetry predicts COPD severity.</w:t>
-      </w:r>
-      <w:r>
-        <w:rPr>
-          <w:sz w:val="22"/>
-          <w:szCs w:val="22"/>
-        </w:rPr>
-        <w:t xml:space="preserve"> </w:t>
+        <w:t xml:space="preserve">, E Gonzalez, K Nakrani, T Otvos, J Kirkness, A Fouras, R Wise, NM Punjabi, T Siddharthan. (2023). Ventilation heterogeneity from x-ray velocimetry predicts COPD severity. </w:t>
       </w:r>
       <w:r>
         <w:rPr>
@@ -1361,30 +1377,15 @@
           <w:sz w:val="22"/>
           <w:szCs w:val="22"/>
         </w:rPr>
-        <w:t>, T Siddharthan, S Pollard, D Hossain, P Alupo, R Chandyo, M Cardenas, O Flores-Flores, B Kirenga, J Miranda, A Sharma, L Shrestha, W Checkley, J Hurst. (2023).</w:t>
-      </w:r>
-      <w:r>
-        <w:rPr>
-          <w:sz w:val="22"/>
-          <w:szCs w:val="22"/>
-        </w:rPr>
-        <w:t xml:space="preserve"> </w:t>
-      </w:r>
-      <w:r>
-        <w:rPr>
-          <w:color w:val="000000"/>
-          <w:sz w:val="22"/>
-          <w:szCs w:val="22"/>
-        </w:rPr>
-        <w:t>Prevalence and burden of PRISm in population cohorts from three LMIC settings.</w:t>
-      </w:r>
-      <w:r>
-        <w:rPr>
-          <w:color w:val="000000"/>
-          <w:sz w:val="22"/>
-          <w:szCs w:val="22"/>
-        </w:rPr>
-        <w:t xml:space="preserve"> </w:t>
+        <w:t xml:space="preserve">, T Siddharthan, S Pollard, D Hossain, P Alupo, R Chandyo, M Cardenas, O Flores-Flores, B Kirenga, J Miranda, A Sharma, L Shrestha, W Checkley, J Hurst. (2023). </w:t>
+      </w:r>
+      <w:r>
+        <w:rPr>
+          <w:color w:val="000000"/>
+          <w:sz w:val="22"/>
+          <w:szCs w:val="22"/>
+        </w:rPr>
+        <w:t xml:space="preserve">Prevalence and burden of PRISm in population cohorts from three LMIC settings. </w:t>
       </w:r>
       <w:r>
         <w:rPr>
@@ -1442,14 +1443,7 @@
           <w:sz w:val="22"/>
           <w:szCs w:val="22"/>
         </w:rPr>
-        <w:t>Accuracy and reproducibility of plethysmographic thoracic gas volume measurements in healthy subjects.</w:t>
-      </w:r>
-      <w:r>
-        <w:rPr>
-          <w:sz w:val="22"/>
-          <w:szCs w:val="22"/>
-        </w:rPr>
-        <w:t xml:space="preserve"> </w:t>
+        <w:t xml:space="preserve">Accuracy and reproducibility of plethysmographic thoracic gas volume measurements in healthy subjects. </w:t>
       </w:r>
       <w:r>
         <w:rPr>
@@ -1497,14 +1491,7 @@
           <w:sz w:val="22"/>
           <w:szCs w:val="22"/>
         </w:rPr>
-        <w:t xml:space="preserve">, N Kumar, M Velasquez Duran, S Patel, T Ferriera, HB Gershengorn, C Mallow. (2023). </w:t>
-      </w:r>
-      <w:r>
-        <w:rPr>
-          <w:sz w:val="22"/>
-          <w:szCs w:val="22"/>
-        </w:rPr>
-        <w:t xml:space="preserve">Hemodynamic variations are associated with increased likelihood of discrepancy between pulse oximeter and directly measured oxygen saturation. </w:t>
+        <w:t xml:space="preserve">, N Kumar, M Velasquez Duran, S Patel, T Ferriera, HB Gershengorn, C Mallow. (2023). Hemodynamic variations are associated with increased likelihood of discrepancy between pulse oximeter and directly measured oxygen saturation. </w:t>
       </w:r>
       <w:r>
         <w:rPr>
@@ -1512,15 +1499,7 @@
           <w:sz w:val="22"/>
           <w:szCs w:val="22"/>
         </w:rPr>
-        <w:t>American Thoracic</w:t>
-      </w:r>
-      <w:r>
-        <w:rPr>
-          <w:i/>
-          <w:sz w:val="22"/>
-          <w:szCs w:val="22"/>
-        </w:rPr>
-        <w:t xml:space="preserve"> Society</w:t>
+        <w:t>American Thoracic Society</w:t>
       </w:r>
       <w:r>
         <w:rPr>

</xml_diff>